<commit_message>
Documentation projet de base terminée
</commit_message>
<xml_diff>
--- a/docs/FlappyBird_RapportDeProjet.docx
+++ b/docs/FlappyBird_RapportDeProjet.docx
@@ -190,6 +190,7 @@
                                       <w:calendar w:val="gregorian"/>
                                     </w:date>
                                   </w:sdtPr>
+                                  <w:sdtEndPr/>
                                   <w:sdtContent>
                                     <w:p>
                                       <w:pPr>
@@ -275,6 +276,7 @@
                                     <w:dataBinding w:prefixMappings="xmlns:ns0='http://schemas.openxmlformats.org/package/2006/metadata/core-properties' xmlns:ns1='http://purl.org/dc/elements/1.1/'" w:xpath="/ns0:coreProperties[1]/ns1:creator[1]" w:storeItemID="{6C3C8BC8-F283-45AE-878A-BAB7291924A1}"/>
                                     <w:text/>
                                   </w:sdtPr>
+                                  <w:sdtEndPr/>
                                   <w:sdtContent>
                                     <w:p>
                                       <w:pPr>
@@ -303,6 +305,7 @@
                                     <w:dataBinding w:prefixMappings="xmlns:ns0='http://schemas.openxmlformats.org/officeDocument/2006/extended-properties'" w:xpath="/ns0:Properties[1]/ns0:Company[1]" w:storeItemID="{6668398D-A668-4E3E-A5EB-62B293D839F1}"/>
                                     <w:text/>
                                   </w:sdtPr>
+                                  <w:sdtEndPr/>
                                   <w:sdtContent>
                                     <w:p>
                                       <w:pPr>
@@ -336,6 +339,7 @@
                                       <w:calendar w:val="gregorian"/>
                                     </w:date>
                                   </w:sdtPr>
+                                  <w:sdtEndPr/>
                                   <w:sdtContent>
                                     <w:p>
                                       <w:pPr>
@@ -402,6 +406,7 @@
                                 <w:calendar w:val="gregorian"/>
                               </w:date>
                             </w:sdtPr>
+                            <w:sdtEndPr/>
                             <w:sdtContent>
                               <w:p>
                                 <w:pPr>
@@ -442,6 +447,7 @@
                               <w:dataBinding w:prefixMappings="xmlns:ns0='http://schemas.openxmlformats.org/package/2006/metadata/core-properties' xmlns:ns1='http://purl.org/dc/elements/1.1/'" w:xpath="/ns0:coreProperties[1]/ns1:creator[1]" w:storeItemID="{6C3C8BC8-F283-45AE-878A-BAB7291924A1}"/>
                               <w:text/>
                             </w:sdtPr>
+                            <w:sdtEndPr/>
                             <w:sdtContent>
                               <w:p>
                                 <w:pPr>
@@ -470,6 +476,7 @@
                               <w:dataBinding w:prefixMappings="xmlns:ns0='http://schemas.openxmlformats.org/officeDocument/2006/extended-properties'" w:xpath="/ns0:Properties[1]/ns0:Company[1]" w:storeItemID="{6668398D-A668-4E3E-A5EB-62B293D839F1}"/>
                               <w:text/>
                             </w:sdtPr>
+                            <w:sdtEndPr/>
                             <w:sdtContent>
                               <w:p>
                                 <w:pPr>
@@ -503,6 +510,7 @@
                                 <w:calendar w:val="gregorian"/>
                               </w:date>
                             </w:sdtPr>
+                            <w:sdtEndPr/>
                             <w:sdtContent>
                               <w:p>
                                 <w:pPr>
@@ -602,6 +610,7 @@
                                   <w:dataBinding w:prefixMappings="xmlns:ns0='http://schemas.openxmlformats.org/package/2006/metadata/core-properties' xmlns:ns1='http://purl.org/dc/elements/1.1/'" w:xpath="/ns0:coreProperties[1]/ns1:title[1]" w:storeItemID="{6C3C8BC8-F283-45AE-878A-BAB7291924A1}"/>
                                   <w:text/>
                                 </w:sdtPr>
+                                <w:sdtEndPr/>
                                 <w:sdtContent>
                                   <w:p>
                                     <w:pPr>
@@ -658,6 +667,7 @@
                             <w:dataBinding w:prefixMappings="xmlns:ns0='http://schemas.openxmlformats.org/package/2006/metadata/core-properties' xmlns:ns1='http://purl.org/dc/elements/1.1/'" w:xpath="/ns0:coreProperties[1]/ns1:title[1]" w:storeItemID="{6C3C8BC8-F283-45AE-878A-BAB7291924A1}"/>
                             <w:text/>
                           </w:sdtPr>
+                          <w:sdtEndPr/>
                           <w:sdtContent>
                             <w:p>
                               <w:pPr>
@@ -698,31 +708,27 @@
           </w:pPr>
           <w:r>
             <w:rPr>
-              <w:rFonts w:cs="Arial"/>
               <w:noProof/>
-              <w:szCs w:val="24"/>
             </w:rPr>
             <w:drawing>
-              <wp:anchor distT="0" distB="0" distL="114300" distR="114300" simplePos="0" relativeHeight="251660288" behindDoc="0" locked="0" layoutInCell="0" allowOverlap="1" wp14:anchorId="1EA1B2F4" wp14:editId="3C5AED25">
+              <wp:anchor distT="0" distB="0" distL="114300" distR="114300" simplePos="0" relativeHeight="251662336" behindDoc="0" locked="0" layoutInCell="1" allowOverlap="1" wp14:anchorId="2D9459EE" wp14:editId="043478FF">
                 <wp:simplePos x="0" y="0"/>
-                <wp:positionH relativeFrom="page">
-                  <wp:align>right</wp:align>
+                <wp:positionH relativeFrom="column">
+                  <wp:posOffset>142545</wp:posOffset>
                 </wp:positionH>
-                <wp:positionV relativeFrom="page">
-                  <wp:align>center</wp:align>
+                <wp:positionV relativeFrom="paragraph">
+                  <wp:posOffset>2147570</wp:posOffset>
                 </wp:positionV>
-                <wp:extent cx="5577840" cy="3702695"/>
-                <wp:effectExtent l="0" t="0" r="3810" b="0"/>
+                <wp:extent cx="5749925" cy="4491355"/>
+                <wp:effectExtent l="57150" t="19050" r="60325" b="99695"/>
                 <wp:wrapNone/>
-                <wp:docPr id="464" name="Image 1" descr="Image d’un train dans une gare ferroviaire" title="Train"/>
-                <wp:cNvGraphicFramePr>
-                  <a:graphicFrameLocks xmlns:a="http://schemas.openxmlformats.org/drawingml/2006/main" noChangeAspect="1"/>
-                </wp:cNvGraphicFramePr>
+                <wp:docPr id="3" name="Image 3"/>
+                <wp:cNvGraphicFramePr/>
                 <a:graphic xmlns:a="http://schemas.openxmlformats.org/drawingml/2006/main">
                   <a:graphicData uri="http://schemas.openxmlformats.org/drawingml/2006/picture">
                     <pic:pic xmlns:pic="http://schemas.openxmlformats.org/drawingml/2006/picture">
                       <pic:nvPicPr>
-                        <pic:cNvPr id="0" name="motion.jpg"/>
+                        <pic:cNvPr id="3" name="Image 3"/>
                         <pic:cNvPicPr/>
                       </pic:nvPicPr>
                       <pic:blipFill>
@@ -733,31 +739,34 @@
                             </a:ext>
                           </a:extLst>
                         </a:blip>
+                        <a:srcRect/>
                         <a:stretch>
                           <a:fillRect/>
                         </a:stretch>
                       </pic:blipFill>
-                      <pic:spPr>
+                      <pic:spPr bwMode="auto">
                         <a:xfrm>
                           <a:off x="0" y="0"/>
-                          <a:ext cx="5577840" cy="3702695"/>
+                          <a:ext cx="5749925" cy="4491355"/>
                         </a:xfrm>
                         <a:prstGeom prst="rect">
                           <a:avLst/>
                         </a:prstGeom>
-                        <a:ln w="12700">
+                        <a:noFill/>
+                        <a:ln>
                           <a:noFill/>
                         </a:ln>
+                        <a:effectLst>
+                          <a:outerShdw blurRad="50800" dist="38100" dir="5400000" algn="t" rotWithShape="0">
+                            <a:prstClr val="black">
+                              <a:alpha val="40000"/>
+                            </a:prstClr>
+                          </a:outerShdw>
+                        </a:effectLst>
                       </pic:spPr>
                     </pic:pic>
                   </a:graphicData>
                 </a:graphic>
-                <wp14:sizeRelH relativeFrom="margin">
-                  <wp14:pctWidth>0</wp14:pctWidth>
-                </wp14:sizeRelH>
-                <wp14:sizeRelV relativeFrom="margin">
-                  <wp14:pctHeight>0</wp14:pctHeight>
-                </wp14:sizeRelV>
               </wp:anchor>
             </w:drawing>
           </w:r>
@@ -2002,6 +2011,134 @@
         <w:pStyle w:val="Titre2"/>
       </w:pPr>
       <w:r>
+        <w:t>Histoire du jeu</w:t>
+      </w:r>
+    </w:p>
+    <w:p>
+      <w:r>
+        <w:t>Le jeu est apparu le 24 mai 2013 sur Android et iOS et f</w:t>
+      </w:r>
+      <w:r>
+        <w:t>ût</w:t>
+      </w:r>
+      <w:r>
+        <w:t xml:space="preserve"> supprim</w:t>
+      </w:r>
+      <w:r>
+        <w:t>é</w:t>
+      </w:r>
+      <w:r>
+        <w:t xml:space="preserve"> des différents Appstore le 9 février 2014 par son créateur car il n’arrivait plus à supporter le succès de son jeu (</w:t>
+      </w:r>
+      <w:hyperlink r:id="rId12" w:history="1">
+        <w:r>
+          <w:rPr>
+            <w:rStyle w:val="Lienhypertexte"/>
+          </w:rPr>
+          <w:t>source</w:t>
+        </w:r>
+      </w:hyperlink>
+      <w:r>
+        <w:t>).</w:t>
+      </w:r>
+    </w:p>
+    <w:p>
+      <w:pPr>
+        <w:keepNext/>
+        <w:jc w:val="center"/>
+      </w:pPr>
+      <w:r>
+        <w:rPr>
+          <w:noProof/>
+        </w:rPr>
+        <w:drawing>
+          <wp:inline distT="0" distB="0" distL="0" distR="0" wp14:anchorId="57AE8AF6" wp14:editId="4897A683">
+            <wp:extent cx="1148977" cy="2033626"/>
+            <wp:effectExtent l="0" t="0" r="0" b="5080"/>
+            <wp:docPr id="2" name="Image 2" descr="Flappy Bird - Wikiwand"/>
+            <wp:cNvGraphicFramePr>
+              <a:graphicFrameLocks xmlns:a="http://schemas.openxmlformats.org/drawingml/2006/main" noChangeAspect="1"/>
+            </wp:cNvGraphicFramePr>
+            <a:graphic xmlns:a="http://schemas.openxmlformats.org/drawingml/2006/main">
+              <a:graphicData uri="http://schemas.openxmlformats.org/drawingml/2006/picture">
+                <pic:pic xmlns:pic="http://schemas.openxmlformats.org/drawingml/2006/picture">
+                  <pic:nvPicPr>
+                    <pic:cNvPr id="0" name="Picture 4" descr="Flappy Bird - Wikiwand"/>
+                    <pic:cNvPicPr>
+                      <a:picLocks noChangeAspect="1" noChangeArrowheads="1"/>
+                    </pic:cNvPicPr>
+                  </pic:nvPicPr>
+                  <pic:blipFill>
+                    <a:blip r:embed="rId13">
+                      <a:extLst>
+                        <a:ext uri="{28A0092B-C50C-407E-A947-70E740481C1C}">
+                          <a14:useLocalDpi xmlns:a14="http://schemas.microsoft.com/office/drawing/2010/main" val="0"/>
+                        </a:ext>
+                      </a:extLst>
+                    </a:blip>
+                    <a:srcRect/>
+                    <a:stretch>
+                      <a:fillRect/>
+                    </a:stretch>
+                  </pic:blipFill>
+                  <pic:spPr bwMode="auto">
+                    <a:xfrm>
+                      <a:off x="0" y="0"/>
+                      <a:ext cx="1162901" cy="2058271"/>
+                    </a:xfrm>
+                    <a:prstGeom prst="rect">
+                      <a:avLst/>
+                    </a:prstGeom>
+                    <a:noFill/>
+                    <a:ln>
+                      <a:noFill/>
+                    </a:ln>
+                  </pic:spPr>
+                </pic:pic>
+              </a:graphicData>
+            </a:graphic>
+          </wp:inline>
+        </w:drawing>
+      </w:r>
+    </w:p>
+    <w:p>
+      <w:pPr>
+        <w:pStyle w:val="Lgende"/>
+        <w:jc w:val="center"/>
+      </w:pPr>
+      <w:r>
+        <w:t xml:space="preserve">Figure </w:t>
+      </w:r>
+      <w:r>
+        <w:fldChar w:fldCharType="begin"/>
+      </w:r>
+      <w:r>
+        <w:instrText xml:space="preserve"> SEQ Figure \* ARABIC </w:instrText>
+      </w:r>
+      <w:r>
+        <w:fldChar w:fldCharType="separate"/>
+      </w:r>
+      <w:r>
+        <w:rPr>
+          <w:noProof/>
+        </w:rPr>
+        <w:t>1</w:t>
+      </w:r>
+      <w:r>
+        <w:rPr>
+          <w:noProof/>
+        </w:rPr>
+        <w:fldChar w:fldCharType="end"/>
+      </w:r>
+      <w:r>
+        <w:t xml:space="preserve"> Jeu original - FlappyBird</w:t>
+      </w:r>
+    </w:p>
+    <w:p>
+      <w:pPr>
+        <w:pStyle w:val="Titre2"/>
+      </w:pPr>
+      <w:r>
         <w:t>Choix du jeu</w:t>
       </w:r>
     </w:p>
@@ -2010,6 +2147,7 @@
         <w:t>J’ai choisi FlappyBird car le jeu contient plusieurs fonctionnements intéressants tout en restant extrêmement simple : c’est juste un oiseau qui doit passer entre des tuyaux.</w:t>
       </w:r>
     </w:p>
+    <w:p/>
     <w:p>
       <w:pPr>
         <w:pStyle w:val="Titre2"/>
@@ -2020,7 +2158,13 @@
     </w:p>
     <w:p>
       <w:r>
-        <w:t>Pour comprendre et analyser le jeu utilisé :</w:t>
+        <w:t>Pour comprendre et analyser le jeu</w:t>
+      </w:r>
+      <w:r>
+        <w:t>, j’ai</w:t>
+      </w:r>
+      <w:r>
+        <w:t xml:space="preserve"> utilisé :</w:t>
       </w:r>
     </w:p>
     <w:p>
@@ -2053,11 +2197,8 @@
       </w:r>
     </w:p>
     <w:p>
-      <w:pPr>
-        <w:jc w:val="center"/>
-      </w:pPr>
-      <w:r>
-        <w:object w:dxaOrig="1520" w:dyaOrig="987" w14:anchorId="67280F62">
+      <w:r>
+        <w:object w:dxaOrig="11377" w:dyaOrig="9697" w14:anchorId="6BA03E6D">
           <v:shapetype id="_x0000_t75" coordsize="21600,21600" o:spt="75" o:preferrelative="t" path="m@4@5l@4@11@9@11@9@5xe" filled="f" stroked="f">
             <v:stroke joinstyle="miter"/>
             <v:formulas>
@@ -2077,10 +2218,10 @@
             <v:path o:extrusionok="f" gradientshapeok="t" o:connecttype="rect"/>
             <o:lock v:ext="edit" aspectratio="t"/>
           </v:shapetype>
-          <v:shape id="_x0000_i1027" type="#_x0000_t75" style="width:76pt;height:49.35pt" o:ole="">
-            <v:imagedata r:id="rId12" o:title=""/>
+          <v:shape id="_x0000_i1029" type="#_x0000_t75" style="width:453.35pt;height:386.45pt" o:ole="">
+            <v:imagedata r:id="rId14" o:title=""/>
           </v:shape>
-          <o:OLEObject Type="Embed" ProgID="AcroExch.Document.DC" ShapeID="_x0000_i1027" DrawAspect="Icon" ObjectID="_1666079070" r:id="rId13"/>
+          <o:OLEObject Type="Embed" ProgID="Visio.Drawing.15" ShapeID="_x0000_i1029" DrawAspect="Content" ObjectID="_1667280827" r:id="rId15"/>
         </w:object>
       </w:r>
     </w:p>
@@ -2104,11 +2245,9 @@
       <w:r>
         <w:t>le C++ orienté objet j’ai pris la peine d’essayer avant de choisir de partir sur Java/</w:t>
       </w:r>
-      <w:proofErr w:type="spellStart"/>
-      <w:r>
-        <w:t>JavaFX</w:t>
-      </w:r>
-      <w:proofErr w:type="spellEnd"/>
+      <w:r>
+        <w:t>Java FX</w:t>
+      </w:r>
       <w:r>
         <w:t>.</w:t>
       </w:r>
@@ -2161,13 +2300,8 @@
           <w:numId w:val="5"/>
         </w:numPr>
       </w:pPr>
-      <w:proofErr w:type="spellStart"/>
-      <w:r>
-        <w:t>PipeCouple</w:t>
-      </w:r>
-      <w:proofErr w:type="spellEnd"/>
-      <w:r>
-        <w:t> : qui représente un couple de tuyaux</w:t>
+      <w:r>
+        <w:t>PipeCouple : qui représente un couple de tuyaux</w:t>
       </w:r>
     </w:p>
     <w:p>
@@ -2228,7 +2362,7 @@
       <w:r>
         <w:t xml:space="preserve">Sur le </w:t>
       </w:r>
-      <w:hyperlink r:id="rId14" w:history="1">
+      <w:hyperlink r:id="rId16" w:history="1">
         <w:r>
           <w:rPr>
             <w:rStyle w:val="Lienhypertexte"/>
@@ -2270,8 +2404,25 @@
       <w:bookmarkEnd w:id="4"/>
     </w:p>
     <w:p>
-      <w:r>
-        <w:t>Pour l’instant rien</w:t>
+      <w:pPr>
+        <w:pStyle w:val="Titre3"/>
+      </w:pPr>
+      <w:r>
+        <w:t>Les sauts</w:t>
+      </w:r>
+    </w:p>
+    <w:p>
+      <w:r>
+        <w:t xml:space="preserve">Les sauts ne sont pas </w:t>
+      </w:r>
+      <w:r>
+        <w:t>fluides</w:t>
+      </w:r>
+      <w:r>
+        <w:t xml:space="preserve"> : l’oiseau ne fait que voler très vite un peu plus haut et </w:t>
+      </w:r>
+      <w:r>
+        <w:t>redescendre juste après, ce qui crée un coupure nette entre voler/tomber</w:t>
       </w:r>
     </w:p>
     <w:p>
@@ -2381,6 +2532,18 @@
         <w:t>Les bases de Java FX</w:t>
       </w:r>
     </w:p>
+    <w:p>
+      <w:pPr>
+        <w:pStyle w:val="Paragraphedeliste"/>
+        <w:numPr>
+          <w:ilvl w:val="0"/>
+          <w:numId w:val="6"/>
+        </w:numPr>
+      </w:pPr>
+      <w:r>
+        <w:t>Mettre enfin en pratique les connaissances acquises en module</w:t>
+      </w:r>
+    </w:p>
     <w:p/>
     <w:p>
       <w:pPr>
@@ -2417,7 +2580,7 @@
       <w:r>
         <w:t xml:space="preserve">GitHub du projet : </w:t>
       </w:r>
-      <w:hyperlink r:id="rId15" w:history="1">
+      <w:hyperlink r:id="rId17" w:history="1">
         <w:r>
           <w:rPr>
             <w:rStyle w:val="Lienhypertexte"/>
@@ -2438,9 +2601,9 @@
       <w:bookmarkEnd w:id="9"/>
     </w:p>
     <w:sectPr>
-      <w:headerReference w:type="default" r:id="rId16"/>
-      <w:footerReference w:type="default" r:id="rId17"/>
-      <w:headerReference w:type="first" r:id="rId18"/>
+      <w:headerReference w:type="default" r:id="rId18"/>
+      <w:footerReference w:type="default" r:id="rId19"/>
+      <w:headerReference w:type="first" r:id="rId20"/>
       <w:endnotePr>
         <w:numFmt w:val="decimal"/>
       </w:endnotePr>
@@ -2589,7 +2752,7 @@
       <w:rPr>
         <w:noProof/>
       </w:rPr>
-      <w:t>5 novembre 2020</w:t>
+      <w:t>19 novembre 2020</w:t>
     </w:r>
     <w:r>
       <w:fldChar w:fldCharType="end"/>
@@ -2629,7 +2792,7 @@
         <w:rPr>
           <w:noProof/>
         </w:rPr>
-        <w:t>3</w:t>
+        <w:t>4</w:t>
       </w:r>
     </w:fldSimple>
   </w:p>

</xml_diff>

<commit_message>
Ajout de fonction supplémentaires
</commit_message>
<xml_diff>
--- a/docs/FlappyBird_RapportDeProjet.docx
+++ b/docs/FlappyBird_RapportDeProjet.docx
@@ -190,7 +190,6 @@
                                       <w:calendar w:val="gregorian"/>
                                     </w:date>
                                   </w:sdtPr>
-                                  <w:sdtEndPr/>
                                   <w:sdtContent>
                                     <w:p>
                                       <w:pPr>
@@ -276,7 +275,6 @@
                                     <w:dataBinding w:prefixMappings="xmlns:ns0='http://schemas.openxmlformats.org/package/2006/metadata/core-properties' xmlns:ns1='http://purl.org/dc/elements/1.1/'" w:xpath="/ns0:coreProperties[1]/ns1:creator[1]" w:storeItemID="{6C3C8BC8-F283-45AE-878A-BAB7291924A1}"/>
                                     <w:text/>
                                   </w:sdtPr>
-                                  <w:sdtEndPr/>
                                   <w:sdtContent>
                                     <w:p>
                                       <w:pPr>
@@ -305,7 +303,6 @@
                                     <w:dataBinding w:prefixMappings="xmlns:ns0='http://schemas.openxmlformats.org/officeDocument/2006/extended-properties'" w:xpath="/ns0:Properties[1]/ns0:Company[1]" w:storeItemID="{6668398D-A668-4E3E-A5EB-62B293D839F1}"/>
                                     <w:text/>
                                   </w:sdtPr>
-                                  <w:sdtEndPr/>
                                   <w:sdtContent>
                                     <w:p>
                                       <w:pPr>
@@ -339,7 +336,6 @@
                                       <w:calendar w:val="gregorian"/>
                                     </w:date>
                                   </w:sdtPr>
-                                  <w:sdtEndPr/>
                                   <w:sdtContent>
                                     <w:p>
                                       <w:pPr>
@@ -406,7 +402,6 @@
                                 <w:calendar w:val="gregorian"/>
                               </w:date>
                             </w:sdtPr>
-                            <w:sdtEndPr/>
                             <w:sdtContent>
                               <w:p>
                                 <w:pPr>
@@ -447,7 +442,6 @@
                               <w:dataBinding w:prefixMappings="xmlns:ns0='http://schemas.openxmlformats.org/package/2006/metadata/core-properties' xmlns:ns1='http://purl.org/dc/elements/1.1/'" w:xpath="/ns0:coreProperties[1]/ns1:creator[1]" w:storeItemID="{6C3C8BC8-F283-45AE-878A-BAB7291924A1}"/>
                               <w:text/>
                             </w:sdtPr>
-                            <w:sdtEndPr/>
                             <w:sdtContent>
                               <w:p>
                                 <w:pPr>
@@ -476,7 +470,6 @@
                               <w:dataBinding w:prefixMappings="xmlns:ns0='http://schemas.openxmlformats.org/officeDocument/2006/extended-properties'" w:xpath="/ns0:Properties[1]/ns0:Company[1]" w:storeItemID="{6668398D-A668-4E3E-A5EB-62B293D839F1}"/>
                               <w:text/>
                             </w:sdtPr>
-                            <w:sdtEndPr/>
                             <w:sdtContent>
                               <w:p>
                                 <w:pPr>
@@ -510,7 +503,6 @@
                                 <w:calendar w:val="gregorian"/>
                               </w:date>
                             </w:sdtPr>
-                            <w:sdtEndPr/>
                             <w:sdtContent>
                               <w:p>
                                 <w:pPr>
@@ -610,7 +602,6 @@
                                   <w:dataBinding w:prefixMappings="xmlns:ns0='http://schemas.openxmlformats.org/package/2006/metadata/core-properties' xmlns:ns1='http://purl.org/dc/elements/1.1/'" w:xpath="/ns0:coreProperties[1]/ns1:title[1]" w:storeItemID="{6C3C8BC8-F283-45AE-878A-BAB7291924A1}"/>
                                   <w:text/>
                                 </w:sdtPr>
-                                <w:sdtEndPr/>
                                 <w:sdtContent>
                                   <w:p>
                                     <w:pPr>
@@ -667,7 +658,6 @@
                             <w:dataBinding w:prefixMappings="xmlns:ns0='http://schemas.openxmlformats.org/package/2006/metadata/core-properties' xmlns:ns1='http://purl.org/dc/elements/1.1/'" w:xpath="/ns0:coreProperties[1]/ns1:title[1]" w:storeItemID="{6C3C8BC8-F283-45AE-878A-BAB7291924A1}"/>
                             <w:text/>
                           </w:sdtPr>
-                          <w:sdtEndPr/>
                           <w:sdtContent>
                             <w:p>
                               <w:pPr>
@@ -2681,20 +2671,17 @@
                 <w:noProof/>
                 <w:webHidden/>
               </w:rPr>
-            </w:r>
-            <w:r>
-              <w:rPr>
-                <w:noProof/>
-                <w:webHidden/>
-              </w:rPr>
               <w:fldChar w:fldCharType="separate"/>
             </w:r>
             <w:r>
               <w:rPr>
-                <w:noProof/>
-                <w:webHidden/>
-              </w:rPr>
-              <w:t>5</w:t>
+                <w:b/>
+                <w:bCs/>
+                <w:noProof/>
+                <w:webHidden/>
+                <w:lang w:val="fr-FR"/>
+              </w:rPr>
+              <w:t>Erreur ! Signet non défini.</w:t>
             </w:r>
             <w:r>
               <w:rPr>
@@ -2870,7 +2857,7 @@
                 <w:noProof/>
                 <w:webHidden/>
               </w:rPr>
-              <w:t>5</w:t>
+              <w:t>6</w:t>
             </w:r>
             <w:r>
               <w:rPr>
@@ -3333,27 +3320,14 @@
       <w:r>
         <w:t xml:space="preserve">Figure </w:t>
       </w:r>
-      <w:r>
-        <w:fldChar w:fldCharType="begin"/>
-      </w:r>
-      <w:r>
-        <w:instrText xml:space="preserve"> SEQ Figure \* ARABIC </w:instrText>
-      </w:r>
-      <w:r>
-        <w:fldChar w:fldCharType="separate"/>
-      </w:r>
-      <w:r>
-        <w:rPr>
-          <w:noProof/>
-        </w:rPr>
-        <w:t>1</w:t>
-      </w:r>
-      <w:r>
-        <w:rPr>
-          <w:noProof/>
-        </w:rPr>
-        <w:fldChar w:fldCharType="end"/>
-      </w:r>
+      <w:fldSimple w:instr=" SEQ Figure \* ARABIC ">
+        <w:r>
+          <w:rPr>
+            <w:noProof/>
+          </w:rPr>
+          <w:t>1</w:t>
+        </w:r>
+      </w:fldSimple>
       <w:r>
         <w:t xml:space="preserve"> Jeu original - FlappyBird</w:t>
       </w:r>
@@ -3464,7 +3438,7 @@
           <v:shape id="_x0000_i1025" type="#_x0000_t75" style="width:453.35pt;height:386.45pt" o:ole="">
             <v:imagedata r:id="rId14" o:title=""/>
           </v:shape>
-          <o:OLEObject Type="Embed" ProgID="Visio.Drawing.15" ShapeID="_x0000_i1025" DrawAspect="Content" ObjectID="_1668319471" r:id="rId15"/>
+          <o:OLEObject Type="Embed" ProgID="Visio.Drawing.15" ShapeID="_x0000_i1025" DrawAspect="Content" ObjectID="_1668495937" r:id="rId15"/>
         </w:object>
       </w:r>
     </w:p>
@@ -3738,27 +3712,14 @@
                             <w:r>
                               <w:t xml:space="preserve">Figure </w:t>
                             </w:r>
-                            <w:r>
-                              <w:fldChar w:fldCharType="begin"/>
-                            </w:r>
-                            <w:r>
-                              <w:instrText xml:space="preserve"> SEQ Figure \* ARABIC </w:instrText>
-                            </w:r>
-                            <w:r>
-                              <w:fldChar w:fldCharType="separate"/>
-                            </w:r>
-                            <w:r>
-                              <w:rPr>
-                                <w:noProof/>
-                              </w:rPr>
-                              <w:t>2</w:t>
-                            </w:r>
-                            <w:r>
-                              <w:rPr>
-                                <w:noProof/>
-                              </w:rPr>
-                              <w:fldChar w:fldCharType="end"/>
-                            </w:r>
+                            <w:fldSimple w:instr=" SEQ Figure \* ARABIC ">
+                              <w:r>
+                                <w:rPr>
+                                  <w:noProof/>
+                                </w:rPr>
+                                <w:t>2</w:t>
+                              </w:r>
+                            </w:fldSimple>
                             <w:r>
                               <w:t xml:space="preserve"> Source : </w:t>
                             </w:r>
@@ -3805,27 +3766,14 @@
                       <w:r>
                         <w:t xml:space="preserve">Figure </w:t>
                       </w:r>
-                      <w:r>
-                        <w:fldChar w:fldCharType="begin"/>
-                      </w:r>
-                      <w:r>
-                        <w:instrText xml:space="preserve"> SEQ Figure \* ARABIC </w:instrText>
-                      </w:r>
-                      <w:r>
-                        <w:fldChar w:fldCharType="separate"/>
-                      </w:r>
-                      <w:r>
-                        <w:rPr>
-                          <w:noProof/>
-                        </w:rPr>
-                        <w:t>2</w:t>
-                      </w:r>
-                      <w:r>
-                        <w:rPr>
-                          <w:noProof/>
-                        </w:rPr>
-                        <w:fldChar w:fldCharType="end"/>
-                      </w:r>
+                      <w:fldSimple w:instr=" SEQ Figure \* ARABIC ">
+                        <w:r>
+                          <w:rPr>
+                            <w:noProof/>
+                          </w:rPr>
+                          <w:t>2</w:t>
+                        </w:r>
+                      </w:fldSimple>
                       <w:r>
                         <w:t xml:space="preserve"> Source : </w:t>
                       </w:r>
@@ -4084,10 +4032,7 @@
                           <w:txbxContent>
                             <w:p>
                               <w:r>
-                                <w:t>J’ai dupliqué le tuyau ainsi que sa base pour le rallongé</w:t>
-                              </w:r>
-                              <w:r>
-                                <w:t>.</w:t>
+                                <w:t>J’ai dupliqué le tuyau ainsi que sa base pour le rallongé.</w:t>
                               </w:r>
                             </w:p>
                           </w:txbxContent>
@@ -4150,10 +4095,7 @@
                     <w:txbxContent>
                       <w:p>
                         <w:r>
-                          <w:t>J’ai dupliqué le tuyau ainsi que sa base pour le rallongé</w:t>
-                        </w:r>
-                        <w:r>
-                          <w:t>.</w:t>
+                          <w:t>J’ai dupliqué le tuyau ainsi que sa base pour le rallongé.</w:t>
                         </w:r>
                       </w:p>
                     </w:txbxContent>
@@ -4216,27 +4158,14 @@
                             <w:r>
                               <w:t xml:space="preserve">Figure </w:t>
                             </w:r>
-                            <w:r>
-                              <w:fldChar w:fldCharType="begin"/>
-                            </w:r>
-                            <w:r>
-                              <w:instrText xml:space="preserve"> SEQ Figure \* ARABIC </w:instrText>
-                            </w:r>
-                            <w:r>
-                              <w:fldChar w:fldCharType="separate"/>
-                            </w:r>
-                            <w:r>
-                              <w:rPr>
-                                <w:noProof/>
-                              </w:rPr>
-                              <w:t>3</w:t>
-                            </w:r>
-                            <w:r>
-                              <w:rPr>
-                                <w:noProof/>
-                              </w:rPr>
-                              <w:fldChar w:fldCharType="end"/>
-                            </w:r>
+                            <w:fldSimple w:instr=" SEQ Figure \* ARABIC ">
+                              <w:r>
+                                <w:rPr>
+                                  <w:noProof/>
+                                </w:rPr>
+                                <w:t>3</w:t>
+                              </w:r>
+                            </w:fldSimple>
                             <w:r>
                               <w:t xml:space="preserve"> Source : </w:t>
                             </w:r>
@@ -4279,27 +4208,14 @@
                       <w:r>
                         <w:t xml:space="preserve">Figure </w:t>
                       </w:r>
-                      <w:r>
-                        <w:fldChar w:fldCharType="begin"/>
-                      </w:r>
-                      <w:r>
-                        <w:instrText xml:space="preserve"> SEQ Figure \* ARABIC </w:instrText>
-                      </w:r>
-                      <w:r>
-                        <w:fldChar w:fldCharType="separate"/>
-                      </w:r>
-                      <w:r>
-                        <w:rPr>
-                          <w:noProof/>
-                        </w:rPr>
-                        <w:t>3</w:t>
-                      </w:r>
-                      <w:r>
-                        <w:rPr>
-                          <w:noProof/>
-                        </w:rPr>
-                        <w:fldChar w:fldCharType="end"/>
-                      </w:r>
+                      <w:fldSimple w:instr=" SEQ Figure \* ARABIC ">
+                        <w:r>
+                          <w:rPr>
+                            <w:noProof/>
+                          </w:rPr>
+                          <w:t>3</w:t>
+                        </w:r>
+                      </w:fldSimple>
                       <w:r>
                         <w:t xml:space="preserve"> Source : </w:t>
                       </w:r>
@@ -4513,27 +4429,14 @@
                             <w:r>
                               <w:t xml:space="preserve">Figure </w:t>
                             </w:r>
-                            <w:r>
-                              <w:fldChar w:fldCharType="begin"/>
-                            </w:r>
-                            <w:r>
-                              <w:instrText xml:space="preserve"> SEQ Figure \* ARABIC </w:instrText>
-                            </w:r>
-                            <w:r>
-                              <w:fldChar w:fldCharType="separate"/>
-                            </w:r>
-                            <w:r>
-                              <w:rPr>
-                                <w:noProof/>
-                              </w:rPr>
-                              <w:t>4</w:t>
-                            </w:r>
-                            <w:r>
-                              <w:rPr>
-                                <w:noProof/>
-                              </w:rPr>
-                              <w:fldChar w:fldCharType="end"/>
-                            </w:r>
+                            <w:fldSimple w:instr=" SEQ Figure \* ARABIC ">
+                              <w:r>
+                                <w:rPr>
+                                  <w:noProof/>
+                                </w:rPr>
+                                <w:t>4</w:t>
+                              </w:r>
+                            </w:fldSimple>
                             <w:r>
                               <w:t xml:space="preserve">: </w:t>
                             </w:r>
@@ -4576,27 +4479,14 @@
                       <w:r>
                         <w:t xml:space="preserve">Figure </w:t>
                       </w:r>
-                      <w:r>
-                        <w:fldChar w:fldCharType="begin"/>
-                      </w:r>
-                      <w:r>
-                        <w:instrText xml:space="preserve"> SEQ Figure \* ARABIC </w:instrText>
-                      </w:r>
-                      <w:r>
-                        <w:fldChar w:fldCharType="separate"/>
-                      </w:r>
-                      <w:r>
-                        <w:rPr>
-                          <w:noProof/>
-                        </w:rPr>
-                        <w:t>4</w:t>
-                      </w:r>
-                      <w:r>
-                        <w:rPr>
-                          <w:noProof/>
-                        </w:rPr>
-                        <w:fldChar w:fldCharType="end"/>
-                      </w:r>
+                      <w:fldSimple w:instr=" SEQ Figure \* ARABIC ">
+                        <w:r>
+                          <w:rPr>
+                            <w:noProof/>
+                          </w:rPr>
+                          <w:t>4</w:t>
+                        </w:r>
+                      </w:fldSimple>
                       <w:r>
                         <w:t xml:space="preserve">: </w:t>
                       </w:r>
@@ -4843,44 +4733,11 @@
       <w:pPr>
         <w:pStyle w:val="Titre3"/>
       </w:pPr>
-      <w:bookmarkStart w:id="20" w:name="_Toc57706624"/>
-      <w:r>
-        <w:t>Tuyaux mouvants</w:t>
+      <w:bookmarkStart w:id="20" w:name="_Toc57706625"/>
+      <w:r>
+        <w:t>Animation plus détaillée</w:t>
       </w:r>
       <w:bookmarkEnd w:id="20"/>
-    </w:p>
-    <w:p>
-      <w:r>
-        <w:t>Rendre les tuyaux mouvant de bas-en-haut ce qui augmenterait la difficulté de jeu</w:t>
-      </w:r>
-    </w:p>
-    <w:p>
-      <w:pPr>
-        <w:pStyle w:val="Code"/>
-        <w:shd w:val="pct55" w:color="C5E0B3" w:themeColor="accent6" w:themeTint="66" w:fill="auto"/>
-      </w:pPr>
-      <w:r>
-        <w:t>Au bout d’un certain nombre de points, un des deux tuyaux devient dominant lorsque le couple se réinitialise à droite, le dominant bougera en vertical jusqu’à arrive à gauche de l’écran.</w:t>
-      </w:r>
-    </w:p>
-    <w:p>
-      <w:pPr>
-        <w:pStyle w:val="Code"/>
-        <w:shd w:val="pct55" w:color="C5E0B3" w:themeColor="accent6" w:themeTint="66" w:fill="auto"/>
-      </w:pPr>
-      <w:r>
-        <w:t>Faire bouger les deux tuyaux en même temps peut créer une situation ou la défaite est inévitable, donc il n’y a qu’un tuyau du couple qui bouge à la fois.</w:t>
-      </w:r>
-    </w:p>
-    <w:p>
-      <w:pPr>
-        <w:pStyle w:val="Titre3"/>
-      </w:pPr>
-      <w:bookmarkStart w:id="21" w:name="_Toc57706625"/>
-      <w:r>
-        <w:t>Animation plus détaillée</w:t>
-      </w:r>
-      <w:bookmarkEnd w:id="21"/>
     </w:p>
     <w:p>
       <w:r>
@@ -4900,6 +4757,9 @@
       <w:r>
         <w:t xml:space="preserve"> pour rendre le tout plus esthétique</w:t>
       </w:r>
+      <w:r>
+        <w:t>.</w:t>
+      </w:r>
     </w:p>
     <w:p>
       <w:pPr>
@@ -4907,74 +4767,86 @@
         <w:shd w:val="pct55" w:color="C5E0B3" w:themeColor="accent6" w:themeTint="66" w:fill="auto"/>
       </w:pPr>
       <w:r>
-        <w:t>Au lieu d’avoir mis une animation de sprite, on penche l’oiseau vers l’arrière quand il bas des ailes, et on le fait piquer du bec quand il tombe, en plus de ça, l’animation de base se voit et rend mieux.</w:t>
+        <w:t xml:space="preserve">Au lieu d’avoir mis une animation de sprite, on penche l’oiseau vers </w:t>
+      </w:r>
+      <w:bookmarkStart w:id="21" w:name="_Hlk57879963"/>
+      <w:r>
+        <w:t>l’arrière</w:t>
+      </w:r>
+      <w:bookmarkEnd w:id="21"/>
+      <w:r>
+        <w:t xml:space="preserve"> quand il bas des ailes, et on le fait piquer du bec quand il tombe, en plus de ça, l’animation de base se voit et rend mieux.</w:t>
       </w:r>
     </w:p>
     <w:p/>
     <w:p>
       <w:pPr>
-        <w:pStyle w:val="Titre1"/>
-      </w:pPr>
-      <w:bookmarkStart w:id="22" w:name="_Toc57706626"/>
-      <w:r>
-        <w:t>Connaissances acquises</w:t>
-      </w:r>
-      <w:bookmarkEnd w:id="22"/>
-    </w:p>
-    <w:p>
-      <w:r>
-        <w:t>Tout au long du projet j’ai appris différentes choses telles que :</w:t>
-      </w:r>
-    </w:p>
-    <w:p>
-      <w:pPr>
-        <w:pStyle w:val="Paragraphedeliste"/>
-        <w:numPr>
-          <w:ilvl w:val="0"/>
-          <w:numId w:val="6"/>
-        </w:numPr>
-      </w:pPr>
-      <w:r>
-        <w:t>Si tu as une idée de classe, quelqu’un la surement déjà faite et mise à disposition.</w:t>
-      </w:r>
-    </w:p>
-    <w:p>
-      <w:pPr>
-        <w:pStyle w:val="Paragraphedeliste"/>
-        <w:numPr>
-          <w:ilvl w:val="0"/>
-          <w:numId w:val="6"/>
-        </w:numPr>
-      </w:pPr>
-      <w:r>
-        <w:t>La mise en place d’une scène ainsi que tout ce qu’elle contient</w:t>
-      </w:r>
-    </w:p>
-    <w:p>
-      <w:pPr>
-        <w:pStyle w:val="Paragraphedeliste"/>
-        <w:numPr>
-          <w:ilvl w:val="0"/>
-          <w:numId w:val="6"/>
-        </w:numPr>
-      </w:pPr>
-      <w:r>
-        <w:t>Les bases de Java FX</w:t>
-      </w:r>
-    </w:p>
-    <w:p>
-      <w:pPr>
-        <w:pStyle w:val="Paragraphedeliste"/>
-        <w:numPr>
-          <w:ilvl w:val="0"/>
-          <w:numId w:val="6"/>
-        </w:numPr>
-      </w:pPr>
-      <w:r>
-        <w:t>Mettre enfin en pratique les connaissances acquises en module</w:t>
+        <w:pStyle w:val="Titre3"/>
+      </w:pPr>
+      <w:r>
+        <w:t>Mode difficile</w:t>
+      </w:r>
+    </w:p>
+    <w:p>
+      <w:r>
+        <w:t>Un mode difficile où les tuyaux bougeraient en vertical.</w:t>
+      </w:r>
+    </w:p>
+    <w:p>
+      <w:pPr>
+        <w:pStyle w:val="Code"/>
+        <w:shd w:val="pct55" w:color="C5E0B3" w:themeColor="accent6" w:themeTint="66" w:fill="auto"/>
+      </w:pPr>
+      <w:r>
+        <w:t>Le mode difficile est activable directement depuis le menu en appuyant du G, le tuyaux bougeront alors en vertical tout le long de la partie. En appuyant sur G à nouveau, le mode normal revient.</w:t>
       </w:r>
     </w:p>
     <w:p/>
+    <w:p>
+      <w:pPr>
+        <w:pStyle w:val="Titre3"/>
+      </w:pPr>
+      <w:r>
+        <w:t>Tableau de score</w:t>
+      </w:r>
+    </w:p>
+    <w:p>
+      <w:r>
+        <w:t>Un tableau de score permettant de garder en mémoire un certain nombre de scores.</w:t>
+      </w:r>
+    </w:p>
+    <w:p>
+      <w:pPr>
+        <w:pStyle w:val="Code"/>
+        <w:shd w:val="pct55" w:color="C5E0B3" w:themeColor="accent6" w:themeTint="66" w:fill="auto"/>
+      </w:pPr>
+      <w:r>
+        <w:t>Un tableau des score est maintenant présent pour les deux mode, il suffit de maintenir TAB sur le menu et le tableau des score correspondant à la difficulté s’affichera.</w:t>
+      </w:r>
+    </w:p>
+    <w:p/>
+    <w:p>
+      <w:pPr>
+        <w:pStyle w:val="Titre3"/>
+      </w:pPr>
+      <w:r>
+        <w:t>Timer avant de recommencer une partie</w:t>
+      </w:r>
+    </w:p>
+    <w:p>
+      <w:r>
+        <w:t>Pour éviter de relancer une partie sans faire exprès, ajouter un délais avant de relancer la partie.</w:t>
+      </w:r>
+    </w:p>
+    <w:p>
+      <w:pPr>
+        <w:pStyle w:val="Code"/>
+        <w:shd w:val="pct55" w:color="C5E0B3" w:themeColor="accent6" w:themeTint="66" w:fill="auto"/>
+      </w:pPr>
+      <w:r>
+        <w:t>Une timer se lance en fin de partie et affiche à la place de la touche à appuyer pour rejouer un compte à rebours.</w:t>
+      </w:r>
+    </w:p>
     <w:p>
       <w:pPr>
         <w:rPr>
@@ -4984,6 +4856,7 @@
           <w:szCs w:val="32"/>
         </w:rPr>
       </w:pPr>
+      <w:bookmarkStart w:id="22" w:name="_Toc57706626"/>
       <w:r>
         <w:br w:type="page"/>
       </w:r>
@@ -4992,6 +4865,68 @@
       <w:pPr>
         <w:pStyle w:val="Titre1"/>
       </w:pPr>
+      <w:r>
+        <w:t>Connaissances acquises</w:t>
+      </w:r>
+      <w:bookmarkEnd w:id="22"/>
+    </w:p>
+    <w:p>
+      <w:r>
+        <w:t>Tout au long du projet j’ai appris différentes choses telles que :</w:t>
+      </w:r>
+    </w:p>
+    <w:p>
+      <w:pPr>
+        <w:pStyle w:val="Paragraphedeliste"/>
+        <w:numPr>
+          <w:ilvl w:val="0"/>
+          <w:numId w:val="6"/>
+        </w:numPr>
+      </w:pPr>
+      <w:r>
+        <w:t>Si tu as une idée de classe, quelqu’un la surement déjà faite et mise à disposition.</w:t>
+      </w:r>
+    </w:p>
+    <w:p>
+      <w:pPr>
+        <w:pStyle w:val="Paragraphedeliste"/>
+        <w:numPr>
+          <w:ilvl w:val="0"/>
+          <w:numId w:val="6"/>
+        </w:numPr>
+      </w:pPr>
+      <w:r>
+        <w:t>La mise en place d’une scène ainsi que tout ce qu’elle contient</w:t>
+      </w:r>
+    </w:p>
+    <w:p>
+      <w:pPr>
+        <w:pStyle w:val="Paragraphedeliste"/>
+        <w:numPr>
+          <w:ilvl w:val="0"/>
+          <w:numId w:val="6"/>
+        </w:numPr>
+      </w:pPr>
+      <w:r>
+        <w:t>Les bases de Java FX</w:t>
+      </w:r>
+    </w:p>
+    <w:p>
+      <w:pPr>
+        <w:pStyle w:val="Paragraphedeliste"/>
+        <w:numPr>
+          <w:ilvl w:val="0"/>
+          <w:numId w:val="6"/>
+        </w:numPr>
+      </w:pPr>
+      <w:r>
+        <w:t>Mettre enfin en pratique les connaissances acquises en module</w:t>
+      </w:r>
+    </w:p>
+    <w:p>
+      <w:pPr>
+        <w:pStyle w:val="Titre1"/>
+      </w:pPr>
       <w:bookmarkStart w:id="23" w:name="_Toc57706627"/>
       <w:r>
         <w:t>Conclusion</w:t>
@@ -5020,6 +4955,11 @@
       <w:bookmarkEnd w:id="24"/>
     </w:p>
     <w:p>
+      <w:pPr>
+        <w:rPr>
+          <w:rStyle w:val="Lienhypertexte"/>
+        </w:rPr>
+      </w:pPr>
       <w:r>
         <w:t xml:space="preserve">GitHub du projet : </w:t>
       </w:r>
@@ -5028,10 +4968,52 @@
           <w:rPr>
             <w:rStyle w:val="Lienhypertexte"/>
           </w:rPr>
-          <w:t>https://github.com/divtec-cejef/2020-JCO-FLAPPY-BIRD</w:t>
+          <w:t>https://github.com/divte</w:t>
+        </w:r>
+        <w:r>
+          <w:rPr>
+            <w:rStyle w:val="Lienhypertexte"/>
+          </w:rPr>
+          <w:t>c</w:t>
+        </w:r>
+        <w:r>
+          <w:rPr>
+            <w:rStyle w:val="Lienhypertexte"/>
+          </w:rPr>
+          <w:t>-cejef/2020-JCO-FLAPPY-BIRD</w:t>
         </w:r>
       </w:hyperlink>
     </w:p>
+    <w:p>
+      <w:r>
+        <w:rPr>
+          <w:rStyle w:val="Lienhypertexte"/>
+          <w:color w:val="auto"/>
+          <w:u w:val="none"/>
+        </w:rPr>
+        <w:t xml:space="preserve">Documentation Technique : </w:t>
+      </w:r>
+      <w:hyperlink r:id="rId32" w:history="1">
+        <w:r>
+          <w:rPr>
+            <w:rStyle w:val="Lienhypertexte"/>
+          </w:rPr>
+          <w:t>https</w:t>
+        </w:r>
+        <w:r>
+          <w:rPr>
+            <w:rStyle w:val="Lienhypertexte"/>
+          </w:rPr>
+          <w:t>:</w:t>
+        </w:r>
+        <w:r>
+          <w:rPr>
+            <w:rStyle w:val="Lienhypertexte"/>
+          </w:rPr>
+          <w:t>//github.com/divtec-cejef/2020-JCO-FLAPPY-BIRD/blob/main/docs/FlappyBird_DocumentationTechnique.pdf</w:t>
+        </w:r>
+      </w:hyperlink>
+    </w:p>
     <w:p/>
     <w:p>
       <w:pPr>
@@ -5044,9 +5026,9 @@
       <w:bookmarkEnd w:id="25"/>
     </w:p>
     <w:sectPr>
-      <w:headerReference w:type="default" r:id="rId32"/>
-      <w:footerReference w:type="default" r:id="rId33"/>
-      <w:headerReference w:type="first" r:id="rId34"/>
+      <w:headerReference w:type="default" r:id="rId33"/>
+      <w:footerReference w:type="default" r:id="rId34"/>
+      <w:headerReference w:type="first" r:id="rId35"/>
       <w:endnotePr>
         <w:numFmt w:val="decimal"/>
       </w:endnotePr>
@@ -5110,13 +5092,7 @@
         <w:endnoteRef/>
       </w:r>
       <w:r>
-        <w:t xml:space="preserve"> Unité </w:t>
-      </w:r>
-      <w:r>
-        <w:t xml:space="preserve">arbitraire </w:t>
-      </w:r>
-      <w:r>
-        <w:t>de mesure de temps d’un processeur</w:t>
+        <w:t xml:space="preserve"> Unité arbitraire de mesure de temps d’un processeur</w:t>
       </w:r>
     </w:p>
   </w:endnote>
@@ -5233,7 +5209,7 @@
       <w:rPr>
         <w:noProof/>
       </w:rPr>
-      <w:t>1er décembre 2020</w:t>
+      <w:t>3 décembre 2020</w:t>
     </w:r>
     <w:r>
       <w:fldChar w:fldCharType="end"/>
@@ -7177,6 +7153,18 @@
       <w:ind w:left="480"/>
     </w:pPr>
   </w:style>
+  <w:style w:type="character" w:styleId="Lienhypertextesuivivisit">
+    <w:name w:val="FollowedHyperlink"/>
+    <w:basedOn w:val="Policepardfaut"/>
+    <w:uiPriority w:val="99"/>
+    <w:semiHidden/>
+    <w:unhideWhenUsed/>
+    <w:rsid w:val="0082319E"/>
+    <w:rPr>
+      <w:color w:val="954F72" w:themeColor="followedHyperlink"/>
+      <w:u w:val="single"/>
+    </w:rPr>
+  </w:style>
 </w:styles>
 </file>
 

</xml_diff>